<commit_message>
terminado read de user
</commit_message>
<xml_diff>
--- a/Documentation/Analisis/Casos de Uso.docx
+++ b/Documentation/Analisis/Casos de Uso.docx
@@ -62,25 +62,7 @@
           <w:sz w:val="24"/>
           <w:szCs w:val="24"/>
         </w:rPr>
-        <w:t xml:space="preserve">El usuario se </w:t>
-      </w:r>
-      <w:proofErr w:type="spellStart"/>
-      <w:r>
-        <w:rPr>
-          <w:rFonts w:ascii="Arial Narrow" w:hAnsi="Arial Narrow" w:cs="Times New Roman"/>
-          <w:sz w:val="24"/>
-          <w:szCs w:val="24"/>
-        </w:rPr>
-        <w:t>loguea</w:t>
-      </w:r>
-      <w:proofErr w:type="spellEnd"/>
-      <w:r>
-        <w:rPr>
-          <w:rFonts w:ascii="Arial Narrow" w:hAnsi="Arial Narrow" w:cs="Times New Roman"/>
-          <w:sz w:val="24"/>
-          <w:szCs w:val="24"/>
-        </w:rPr>
-        <w:t xml:space="preserve"> para acceder a funcionalidades avanzadas</w:t>
+        <w:t>El usuario se loguea para acceder a funcionalidades avanzadas</w:t>
       </w:r>
     </w:p>
     <w:p>
@@ -314,25 +296,7 @@
           <w:sz w:val="24"/>
           <w:szCs w:val="24"/>
         </w:rPr>
-        <w:t xml:space="preserve">El usuario inicia un nuevo proceso de </w:t>
-      </w:r>
-      <w:proofErr w:type="spellStart"/>
-      <w:r>
-        <w:rPr>
-          <w:rFonts w:ascii="Arial Narrow" w:hAnsi="Arial Narrow" w:cs="Times New Roman"/>
-          <w:sz w:val="24"/>
-          <w:szCs w:val="24"/>
-        </w:rPr>
-        <w:t>login</w:t>
-      </w:r>
-      <w:proofErr w:type="spellEnd"/>
-      <w:r>
-        <w:rPr>
-          <w:rFonts w:ascii="Arial Narrow" w:hAnsi="Arial Narrow" w:cs="Times New Roman"/>
-          <w:sz w:val="24"/>
-          <w:szCs w:val="24"/>
-        </w:rPr>
-        <w:t>.</w:t>
+        <w:t>El usuario inicia un nuevo proceso de login.</w:t>
       </w:r>
     </w:p>
     <w:p>
@@ -1790,37 +1754,17 @@
           <w:szCs w:val="24"/>
         </w:rPr>
         <w:lastRenderedPageBreak/>
-        <w:t>CU0</w:t>
-      </w:r>
-      <w:r>
-        <w:rPr>
-          <w:rFonts w:ascii="Arial Narrow" w:hAnsi="Arial Narrow" w:cs="Times New Roman"/>
-          <w:b/>
-          <w:sz w:val="24"/>
-          <w:szCs w:val="24"/>
-        </w:rPr>
-        <w:t>4</w:t>
-      </w:r>
-      <w:r>
-        <w:rPr>
-          <w:rFonts w:ascii="Arial Narrow" w:hAnsi="Arial Narrow" w:cs="Times New Roman"/>
-          <w:b/>
-          <w:sz w:val="24"/>
-          <w:szCs w:val="24"/>
-        </w:rPr>
-        <w:t xml:space="preserve">: View </w:t>
-      </w:r>
-      <w:proofErr w:type="spellStart"/>
-      <w:r>
-        <w:rPr>
-          <w:rFonts w:ascii="Arial Narrow" w:hAnsi="Arial Narrow" w:cs="Times New Roman"/>
-          <w:b/>
-          <w:sz w:val="24"/>
-          <w:szCs w:val="24"/>
-        </w:rPr>
-        <w:t>Account</w:t>
-      </w:r>
-      <w:proofErr w:type="spellEnd"/>
+        <w:t xml:space="preserve">CU04: </w:t>
+      </w:r>
+      <w:r>
+        <w:rPr>
+          <w:rFonts w:ascii="Arial Narrow" w:hAnsi="Arial Narrow" w:cs="Times New Roman"/>
+          <w:b/>
+          <w:sz w:val="24"/>
+          <w:szCs w:val="24"/>
+        </w:rPr>
+        <w:t>VER CUENTA</w:t>
+      </w:r>
     </w:p>
     <w:p>
       <w:pPr>
@@ -1951,28 +1895,8 @@
           <w:sz w:val="24"/>
           <w:szCs w:val="24"/>
         </w:rPr>
-        <w:t>El usuario debe haber iniciad</w:t>
-      </w:r>
-      <w:bookmarkStart w:id="0" w:name="_GoBack"/>
-      <w:bookmarkEnd w:id="0"/>
-      <w:r>
-        <w:rPr>
-          <w:rFonts w:ascii="Arial Narrow" w:hAnsi="Arial Narrow" w:cs="Times New Roman"/>
-          <w:sz w:val="24"/>
-          <w:szCs w:val="24"/>
-        </w:rPr>
-        <w:t xml:space="preserve">o sesión mediante el CU01: </w:t>
-      </w:r>
-      <w:proofErr w:type="spellStart"/>
-      <w:r>
-        <w:rPr>
-          <w:rFonts w:ascii="Arial Narrow" w:hAnsi="Arial Narrow" w:cs="Times New Roman"/>
-          <w:sz w:val="24"/>
-          <w:szCs w:val="24"/>
-        </w:rPr>
-        <w:t>Login</w:t>
-      </w:r>
-      <w:proofErr w:type="spellEnd"/>
+        <w:t>El usuario debe haber iniciado sesión mediante el CU01: Login</w:t>
+      </w:r>
     </w:p>
     <w:p>
       <w:pPr>
@@ -1997,18 +1921,16 @@
           <w:szCs w:val="24"/>
         </w:rPr>
         <w:tab/>
-        <w:t xml:space="preserve">CU05: View </w:t>
-      </w:r>
-      <w:proofErr w:type="spellStart"/>
-      <w:r>
-        <w:rPr>
-          <w:rFonts w:ascii="Arial Narrow" w:hAnsi="Arial Narrow" w:cs="Times New Roman"/>
-          <w:sz w:val="24"/>
-          <w:szCs w:val="24"/>
-        </w:rPr>
-        <w:t>Orders</w:t>
-      </w:r>
-      <w:proofErr w:type="spellEnd"/>
+        <w:t>CU05: V</w:t>
+      </w:r>
+      <w:r>
+        <w:rPr>
+          <w:rFonts w:ascii="Arial Narrow" w:hAnsi="Arial Narrow" w:cs="Times New Roman"/>
+          <w:sz w:val="24"/>
+          <w:szCs w:val="24"/>
+        </w:rPr>
+        <w:t>er Pedidos</w:t>
+      </w:r>
     </w:p>
     <w:p>
       <w:pPr>
@@ -2101,287 +2023,371 @@
           <w:sz w:val="24"/>
           <w:szCs w:val="24"/>
         </w:rPr>
-        <w:t xml:space="preserve">Punto de </w:t>
-      </w:r>
-      <w:proofErr w:type="spellStart"/>
-      <w:r>
-        <w:rPr>
-          <w:rFonts w:ascii="Arial Narrow" w:hAnsi="Arial Narrow" w:cs="Times New Roman"/>
-          <w:b/>
-          <w:sz w:val="24"/>
-          <w:szCs w:val="24"/>
-        </w:rPr>
-        <w:t>extension</w:t>
-      </w:r>
-      <w:proofErr w:type="spellEnd"/>
-      <w:r>
-        <w:rPr>
-          <w:rFonts w:ascii="Arial Narrow" w:hAnsi="Arial Narrow" w:cs="Times New Roman"/>
-          <w:b/>
-          <w:sz w:val="24"/>
-          <w:szCs w:val="24"/>
-        </w:rPr>
-        <w:t xml:space="preserve">: Línea 2: El cliente inicia el CU05: View </w:t>
-      </w:r>
-      <w:proofErr w:type="spellStart"/>
-      <w:r>
-        <w:rPr>
-          <w:rFonts w:ascii="Arial Narrow" w:hAnsi="Arial Narrow" w:cs="Times New Roman"/>
-          <w:b/>
-          <w:sz w:val="24"/>
-          <w:szCs w:val="24"/>
-        </w:rPr>
-        <w:t>Orders</w:t>
-      </w:r>
-      <w:proofErr w:type="spellEnd"/>
-    </w:p>
-    <w:p>
-      <w:pPr>
-        <w:rPr>
-          <w:rFonts w:ascii="Arial Narrow" w:hAnsi="Arial Narrow" w:cs="Times New Roman"/>
-          <w:b/>
-          <w:sz w:val="24"/>
-          <w:szCs w:val="24"/>
-        </w:rPr>
-      </w:pPr>
-    </w:p>
-    <w:p>
-      <w:pPr>
-        <w:rPr>
-          <w:rFonts w:ascii="Arial Narrow" w:hAnsi="Arial Narrow" w:cs="Times New Roman"/>
-          <w:b/>
-          <w:sz w:val="24"/>
-          <w:szCs w:val="24"/>
-        </w:rPr>
-      </w:pPr>
-    </w:p>
-    <w:p>
-      <w:pPr>
-        <w:rPr>
-          <w:rFonts w:ascii="Arial Narrow" w:hAnsi="Arial Narrow" w:cs="Times New Roman"/>
-          <w:b/>
-          <w:sz w:val="24"/>
-          <w:szCs w:val="24"/>
-        </w:rPr>
-      </w:pPr>
-    </w:p>
-    <w:p>
-      <w:pPr>
-        <w:rPr>
-          <w:rFonts w:ascii="Arial Narrow" w:hAnsi="Arial Narrow" w:cs="Times New Roman"/>
-          <w:b/>
-          <w:sz w:val="24"/>
-          <w:szCs w:val="24"/>
-        </w:rPr>
-      </w:pPr>
-    </w:p>
-    <w:p>
-      <w:pPr>
-        <w:rPr>
-          <w:rFonts w:ascii="Arial Narrow" w:hAnsi="Arial Narrow" w:cs="Times New Roman"/>
-          <w:b/>
-          <w:sz w:val="24"/>
-          <w:szCs w:val="24"/>
-        </w:rPr>
-      </w:pPr>
-    </w:p>
-    <w:p>
-      <w:pPr>
-        <w:rPr>
-          <w:rFonts w:ascii="Arial Narrow" w:hAnsi="Arial Narrow" w:cs="Times New Roman"/>
-          <w:b/>
-          <w:sz w:val="24"/>
-          <w:szCs w:val="24"/>
-        </w:rPr>
-      </w:pPr>
-    </w:p>
-    <w:p>
-      <w:pPr>
-        <w:rPr>
-          <w:rFonts w:ascii="Arial Narrow" w:hAnsi="Arial Narrow" w:cs="Times New Roman"/>
-          <w:b/>
-          <w:sz w:val="24"/>
-          <w:szCs w:val="24"/>
-        </w:rPr>
-      </w:pPr>
-    </w:p>
-    <w:p>
-      <w:pPr>
-        <w:rPr>
-          <w:rFonts w:ascii="Arial Narrow" w:hAnsi="Arial Narrow" w:cs="Times New Roman"/>
-          <w:b/>
-          <w:sz w:val="24"/>
-          <w:szCs w:val="24"/>
-        </w:rPr>
-      </w:pPr>
-    </w:p>
-    <w:p>
-      <w:pPr>
-        <w:rPr>
-          <w:rFonts w:ascii="Arial Narrow" w:hAnsi="Arial Narrow" w:cs="Times New Roman"/>
-          <w:b/>
-          <w:sz w:val="24"/>
-          <w:szCs w:val="24"/>
-        </w:rPr>
-      </w:pPr>
-    </w:p>
-    <w:p>
-      <w:pPr>
-        <w:rPr>
-          <w:rFonts w:ascii="Arial Narrow" w:hAnsi="Arial Narrow" w:cs="Times New Roman"/>
-          <w:b/>
-          <w:sz w:val="24"/>
-          <w:szCs w:val="24"/>
-        </w:rPr>
-      </w:pPr>
-    </w:p>
-    <w:p>
-      <w:pPr>
-        <w:rPr>
-          <w:rFonts w:ascii="Arial Narrow" w:hAnsi="Arial Narrow" w:cs="Times New Roman"/>
-          <w:b/>
-          <w:sz w:val="24"/>
-          <w:szCs w:val="24"/>
-        </w:rPr>
-      </w:pPr>
-    </w:p>
-    <w:p>
-      <w:pPr>
-        <w:rPr>
-          <w:rFonts w:ascii="Arial Narrow" w:hAnsi="Arial Narrow" w:cs="Times New Roman"/>
-          <w:b/>
-          <w:sz w:val="24"/>
-          <w:szCs w:val="24"/>
-        </w:rPr>
-      </w:pPr>
-    </w:p>
-    <w:p>
-      <w:pPr>
-        <w:rPr>
-          <w:rFonts w:ascii="Arial Narrow" w:hAnsi="Arial Narrow" w:cs="Times New Roman"/>
-          <w:b/>
-          <w:sz w:val="24"/>
-          <w:szCs w:val="24"/>
-        </w:rPr>
-      </w:pPr>
-    </w:p>
-    <w:p>
-      <w:pPr>
-        <w:rPr>
-          <w:rFonts w:ascii="Arial Narrow" w:hAnsi="Arial Narrow" w:cs="Times New Roman"/>
-          <w:b/>
-          <w:sz w:val="24"/>
-          <w:szCs w:val="24"/>
-        </w:rPr>
-      </w:pPr>
-    </w:p>
-    <w:p>
-      <w:pPr>
-        <w:rPr>
-          <w:rFonts w:ascii="Arial Narrow" w:hAnsi="Arial Narrow" w:cs="Times New Roman"/>
-          <w:b/>
-          <w:sz w:val="24"/>
-          <w:szCs w:val="24"/>
-        </w:rPr>
-      </w:pPr>
-    </w:p>
-    <w:p>
-      <w:pPr>
-        <w:rPr>
-          <w:rFonts w:ascii="Arial Narrow" w:hAnsi="Arial Narrow" w:cs="Times New Roman"/>
-          <w:b/>
-          <w:sz w:val="24"/>
-          <w:szCs w:val="24"/>
-        </w:rPr>
-      </w:pPr>
-    </w:p>
-    <w:p>
-      <w:pPr>
-        <w:rPr>
-          <w:rFonts w:ascii="Arial Narrow" w:hAnsi="Arial Narrow" w:cs="Times New Roman"/>
-          <w:b/>
-          <w:sz w:val="24"/>
-          <w:szCs w:val="24"/>
-        </w:rPr>
-      </w:pPr>
-    </w:p>
-    <w:p>
-      <w:pPr>
-        <w:rPr>
-          <w:rFonts w:ascii="Arial Narrow" w:hAnsi="Arial Narrow" w:cs="Times New Roman"/>
-          <w:b/>
-          <w:sz w:val="24"/>
-          <w:szCs w:val="24"/>
-        </w:rPr>
-      </w:pPr>
-    </w:p>
-    <w:p>
-      <w:pPr>
-        <w:rPr>
-          <w:rFonts w:ascii="Arial Narrow" w:hAnsi="Arial Narrow" w:cs="Times New Roman"/>
-          <w:b/>
-          <w:sz w:val="24"/>
-          <w:szCs w:val="24"/>
-        </w:rPr>
-      </w:pPr>
-    </w:p>
-    <w:p>
-      <w:pPr>
-        <w:rPr>
-          <w:rFonts w:ascii="Arial Narrow" w:hAnsi="Arial Narrow" w:cs="Times New Roman"/>
-          <w:b/>
-          <w:sz w:val="24"/>
-          <w:szCs w:val="24"/>
-        </w:rPr>
-      </w:pPr>
-    </w:p>
-    <w:p>
-      <w:pPr>
-        <w:rPr>
-          <w:rFonts w:ascii="Arial Narrow" w:hAnsi="Arial Narrow" w:cs="Times New Roman"/>
-          <w:b/>
-          <w:sz w:val="24"/>
-          <w:szCs w:val="24"/>
-        </w:rPr>
-      </w:pPr>
-    </w:p>
-    <w:p>
-      <w:pPr>
-        <w:rPr>
-          <w:rFonts w:ascii="Arial Narrow" w:hAnsi="Arial Narrow" w:cs="Times New Roman"/>
-          <w:b/>
-          <w:sz w:val="24"/>
-          <w:szCs w:val="24"/>
-        </w:rPr>
-      </w:pPr>
-    </w:p>
-    <w:p>
-      <w:pPr>
-        <w:rPr>
-          <w:rFonts w:ascii="Arial Narrow" w:hAnsi="Arial Narrow" w:cs="Times New Roman"/>
-          <w:b/>
-          <w:sz w:val="24"/>
-          <w:szCs w:val="24"/>
-        </w:rPr>
-      </w:pPr>
-    </w:p>
-    <w:p>
-      <w:pPr>
-        <w:rPr>
-          <w:rFonts w:ascii="Arial Narrow" w:hAnsi="Arial Narrow" w:cs="Times New Roman"/>
-          <w:b/>
-          <w:sz w:val="24"/>
-          <w:szCs w:val="24"/>
-          <w:lang w:val="en-US"/>
-        </w:rPr>
-      </w:pPr>
-      <w:r>
-        <w:rPr>
-          <w:rFonts w:ascii="Arial Narrow" w:hAnsi="Arial Narrow" w:cs="Times New Roman"/>
-          <w:b/>
-          <w:sz w:val="24"/>
-          <w:szCs w:val="24"/>
-          <w:lang w:val="en-US"/>
+        <w:t>Punto de extensi</w:t>
+      </w:r>
+      <w:r>
+        <w:rPr>
+          <w:rFonts w:ascii="Arial Narrow" w:hAnsi="Arial Narrow" w:cs="Times New Roman"/>
+          <w:b/>
+          <w:sz w:val="24"/>
+          <w:szCs w:val="24"/>
+        </w:rPr>
+        <w:t>ó</w:t>
+      </w:r>
+      <w:r>
+        <w:rPr>
+          <w:rFonts w:ascii="Arial Narrow" w:hAnsi="Arial Narrow" w:cs="Times New Roman"/>
+          <w:b/>
+          <w:sz w:val="24"/>
+          <w:szCs w:val="24"/>
+        </w:rPr>
+        <w:t>n</w:t>
+      </w:r>
+      <w:r>
+        <w:rPr>
+          <w:rFonts w:ascii="Arial Narrow" w:hAnsi="Arial Narrow" w:cs="Times New Roman"/>
+          <w:b/>
+          <w:sz w:val="24"/>
+          <w:szCs w:val="24"/>
+        </w:rPr>
+        <w:t xml:space="preserve"> 1</w:t>
+      </w:r>
+      <w:r>
+        <w:rPr>
+          <w:rFonts w:ascii="Arial Narrow" w:hAnsi="Arial Narrow" w:cs="Times New Roman"/>
+          <w:b/>
+          <w:sz w:val="24"/>
+          <w:szCs w:val="24"/>
+        </w:rPr>
+        <w:t xml:space="preserve">: Línea 2: El cliente inicia el CU05: </w:t>
+      </w:r>
+      <w:r>
+        <w:rPr>
+          <w:rFonts w:ascii="Arial Narrow" w:hAnsi="Arial Narrow" w:cs="Times New Roman"/>
+          <w:b/>
+          <w:sz w:val="24"/>
+          <w:szCs w:val="24"/>
+        </w:rPr>
+        <w:t>Ver Pedidos</w:t>
+      </w:r>
+    </w:p>
+    <w:p>
+      <w:pPr>
+        <w:rPr>
+          <w:rFonts w:ascii="Arial Narrow" w:hAnsi="Arial Narrow" w:cs="Times New Roman"/>
+          <w:b/>
+          <w:sz w:val="24"/>
+          <w:szCs w:val="24"/>
+        </w:rPr>
+      </w:pPr>
+      <w:r>
+        <w:rPr>
+          <w:rFonts w:ascii="Arial Narrow" w:hAnsi="Arial Narrow" w:cs="Times New Roman"/>
+          <w:b/>
+          <w:sz w:val="24"/>
+          <w:szCs w:val="24"/>
+        </w:rPr>
+        <w:t>Punto de extensi</w:t>
+      </w:r>
+      <w:r>
+        <w:rPr>
+          <w:rFonts w:ascii="Arial Narrow" w:hAnsi="Arial Narrow" w:cs="Times New Roman"/>
+          <w:b/>
+          <w:sz w:val="24"/>
+          <w:szCs w:val="24"/>
+        </w:rPr>
+        <w:t>ó</w:t>
+      </w:r>
+      <w:r>
+        <w:rPr>
+          <w:rFonts w:ascii="Arial Narrow" w:hAnsi="Arial Narrow" w:cs="Times New Roman"/>
+          <w:b/>
+          <w:sz w:val="24"/>
+          <w:szCs w:val="24"/>
+        </w:rPr>
+        <w:t>n</w:t>
+      </w:r>
+      <w:r>
+        <w:rPr>
+          <w:rFonts w:ascii="Arial Narrow" w:hAnsi="Arial Narrow" w:cs="Times New Roman"/>
+          <w:b/>
+          <w:sz w:val="24"/>
+          <w:szCs w:val="24"/>
+        </w:rPr>
+        <w:t xml:space="preserve"> 2</w:t>
+      </w:r>
+      <w:r>
+        <w:rPr>
+          <w:rFonts w:ascii="Arial Narrow" w:hAnsi="Arial Narrow" w:cs="Times New Roman"/>
+          <w:b/>
+          <w:sz w:val="24"/>
+          <w:szCs w:val="24"/>
+        </w:rPr>
+        <w:t>: Línea 2: El cliente inicia el CU0</w:t>
+      </w:r>
+      <w:r>
+        <w:rPr>
+          <w:rFonts w:ascii="Arial Narrow" w:hAnsi="Arial Narrow" w:cs="Times New Roman"/>
+          <w:b/>
+          <w:sz w:val="24"/>
+          <w:szCs w:val="24"/>
+        </w:rPr>
+        <w:t>6</w:t>
+      </w:r>
+      <w:r>
+        <w:rPr>
+          <w:rFonts w:ascii="Arial Narrow" w:hAnsi="Arial Narrow" w:cs="Times New Roman"/>
+          <w:b/>
+          <w:sz w:val="24"/>
+          <w:szCs w:val="24"/>
+        </w:rPr>
+        <w:t xml:space="preserve">: </w:t>
+      </w:r>
+      <w:r>
+        <w:rPr>
+          <w:rFonts w:ascii="Arial Narrow" w:hAnsi="Arial Narrow" w:cs="Times New Roman"/>
+          <w:b/>
+          <w:sz w:val="24"/>
+          <w:szCs w:val="24"/>
+        </w:rPr>
+        <w:t>Actualizar Cuenta</w:t>
+      </w:r>
+    </w:p>
+    <w:p>
+      <w:pPr>
+        <w:rPr>
+          <w:rFonts w:ascii="Arial Narrow" w:hAnsi="Arial Narrow" w:cs="Times New Roman"/>
+          <w:b/>
+          <w:sz w:val="24"/>
+          <w:szCs w:val="24"/>
+        </w:rPr>
+      </w:pPr>
+    </w:p>
+    <w:p>
+      <w:pPr>
+        <w:rPr>
+          <w:rFonts w:ascii="Arial Narrow" w:hAnsi="Arial Narrow" w:cs="Times New Roman"/>
+          <w:b/>
+          <w:sz w:val="24"/>
+          <w:szCs w:val="24"/>
+        </w:rPr>
+      </w:pPr>
+    </w:p>
+    <w:p>
+      <w:pPr>
+        <w:rPr>
+          <w:rFonts w:ascii="Arial Narrow" w:hAnsi="Arial Narrow" w:cs="Times New Roman"/>
+          <w:b/>
+          <w:sz w:val="24"/>
+          <w:szCs w:val="24"/>
+        </w:rPr>
+      </w:pPr>
+    </w:p>
+    <w:p>
+      <w:pPr>
+        <w:rPr>
+          <w:rFonts w:ascii="Arial Narrow" w:hAnsi="Arial Narrow" w:cs="Times New Roman"/>
+          <w:b/>
+          <w:sz w:val="24"/>
+          <w:szCs w:val="24"/>
+        </w:rPr>
+      </w:pPr>
+    </w:p>
+    <w:p>
+      <w:pPr>
+        <w:rPr>
+          <w:rFonts w:ascii="Arial Narrow" w:hAnsi="Arial Narrow" w:cs="Times New Roman"/>
+          <w:b/>
+          <w:sz w:val="24"/>
+          <w:szCs w:val="24"/>
+        </w:rPr>
+      </w:pPr>
+    </w:p>
+    <w:p>
+      <w:pPr>
+        <w:rPr>
+          <w:rFonts w:ascii="Arial Narrow" w:hAnsi="Arial Narrow" w:cs="Times New Roman"/>
+          <w:b/>
+          <w:sz w:val="24"/>
+          <w:szCs w:val="24"/>
+        </w:rPr>
+      </w:pPr>
+    </w:p>
+    <w:p>
+      <w:pPr>
+        <w:rPr>
+          <w:rFonts w:ascii="Arial Narrow" w:hAnsi="Arial Narrow" w:cs="Times New Roman"/>
+          <w:b/>
+          <w:sz w:val="24"/>
+          <w:szCs w:val="24"/>
+        </w:rPr>
+      </w:pPr>
+    </w:p>
+    <w:p>
+      <w:pPr>
+        <w:rPr>
+          <w:rFonts w:ascii="Arial Narrow" w:hAnsi="Arial Narrow" w:cs="Times New Roman"/>
+          <w:b/>
+          <w:sz w:val="24"/>
+          <w:szCs w:val="24"/>
+        </w:rPr>
+      </w:pPr>
+    </w:p>
+    <w:p>
+      <w:pPr>
+        <w:rPr>
+          <w:rFonts w:ascii="Arial Narrow" w:hAnsi="Arial Narrow" w:cs="Times New Roman"/>
+          <w:b/>
+          <w:sz w:val="24"/>
+          <w:szCs w:val="24"/>
+        </w:rPr>
+      </w:pPr>
+    </w:p>
+    <w:p>
+      <w:pPr>
+        <w:rPr>
+          <w:rFonts w:ascii="Arial Narrow" w:hAnsi="Arial Narrow" w:cs="Times New Roman"/>
+          <w:b/>
+          <w:sz w:val="24"/>
+          <w:szCs w:val="24"/>
+        </w:rPr>
+      </w:pPr>
+    </w:p>
+    <w:p>
+      <w:pPr>
+        <w:rPr>
+          <w:rFonts w:ascii="Arial Narrow" w:hAnsi="Arial Narrow" w:cs="Times New Roman"/>
+          <w:b/>
+          <w:sz w:val="24"/>
+          <w:szCs w:val="24"/>
+        </w:rPr>
+      </w:pPr>
+    </w:p>
+    <w:p>
+      <w:pPr>
+        <w:rPr>
+          <w:rFonts w:ascii="Arial Narrow" w:hAnsi="Arial Narrow" w:cs="Times New Roman"/>
+          <w:b/>
+          <w:sz w:val="24"/>
+          <w:szCs w:val="24"/>
+        </w:rPr>
+      </w:pPr>
+    </w:p>
+    <w:p>
+      <w:pPr>
+        <w:rPr>
+          <w:rFonts w:ascii="Arial Narrow" w:hAnsi="Arial Narrow" w:cs="Times New Roman"/>
+          <w:b/>
+          <w:sz w:val="24"/>
+          <w:szCs w:val="24"/>
+        </w:rPr>
+      </w:pPr>
+    </w:p>
+    <w:p>
+      <w:pPr>
+        <w:rPr>
+          <w:rFonts w:ascii="Arial Narrow" w:hAnsi="Arial Narrow" w:cs="Times New Roman"/>
+          <w:b/>
+          <w:sz w:val="24"/>
+          <w:szCs w:val="24"/>
+        </w:rPr>
+      </w:pPr>
+    </w:p>
+    <w:p>
+      <w:pPr>
+        <w:rPr>
+          <w:rFonts w:ascii="Arial Narrow" w:hAnsi="Arial Narrow" w:cs="Times New Roman"/>
+          <w:b/>
+          <w:sz w:val="24"/>
+          <w:szCs w:val="24"/>
+        </w:rPr>
+      </w:pPr>
+    </w:p>
+    <w:p>
+      <w:pPr>
+        <w:rPr>
+          <w:rFonts w:ascii="Arial Narrow" w:hAnsi="Arial Narrow" w:cs="Times New Roman"/>
+          <w:b/>
+          <w:sz w:val="24"/>
+          <w:szCs w:val="24"/>
+        </w:rPr>
+      </w:pPr>
+    </w:p>
+    <w:p>
+      <w:pPr>
+        <w:rPr>
+          <w:rFonts w:ascii="Arial Narrow" w:hAnsi="Arial Narrow" w:cs="Times New Roman"/>
+          <w:b/>
+          <w:sz w:val="24"/>
+          <w:szCs w:val="24"/>
+        </w:rPr>
+      </w:pPr>
+    </w:p>
+    <w:p>
+      <w:pPr>
+        <w:rPr>
+          <w:rFonts w:ascii="Arial Narrow" w:hAnsi="Arial Narrow" w:cs="Times New Roman"/>
+          <w:b/>
+          <w:sz w:val="24"/>
+          <w:szCs w:val="24"/>
+        </w:rPr>
+      </w:pPr>
+    </w:p>
+    <w:p>
+      <w:pPr>
+        <w:rPr>
+          <w:rFonts w:ascii="Arial Narrow" w:hAnsi="Arial Narrow" w:cs="Times New Roman"/>
+          <w:b/>
+          <w:sz w:val="24"/>
+          <w:szCs w:val="24"/>
+        </w:rPr>
+      </w:pPr>
+    </w:p>
+    <w:p>
+      <w:pPr>
+        <w:rPr>
+          <w:rFonts w:ascii="Arial Narrow" w:hAnsi="Arial Narrow" w:cs="Times New Roman"/>
+          <w:b/>
+          <w:sz w:val="24"/>
+          <w:szCs w:val="24"/>
+        </w:rPr>
+      </w:pPr>
+    </w:p>
+    <w:p>
+      <w:pPr>
+        <w:rPr>
+          <w:rFonts w:ascii="Arial Narrow" w:hAnsi="Arial Narrow" w:cs="Times New Roman"/>
+          <w:b/>
+          <w:sz w:val="24"/>
+          <w:szCs w:val="24"/>
+        </w:rPr>
+      </w:pPr>
+    </w:p>
+    <w:p>
+      <w:pPr>
+        <w:rPr>
+          <w:rFonts w:ascii="Arial Narrow" w:hAnsi="Arial Narrow" w:cs="Times New Roman"/>
+          <w:b/>
+          <w:sz w:val="24"/>
+          <w:szCs w:val="24"/>
+        </w:rPr>
+      </w:pPr>
+    </w:p>
+    <w:p>
+      <w:pPr>
+        <w:rPr>
+          <w:rFonts w:ascii="Arial Narrow" w:hAnsi="Arial Narrow" w:cs="Times New Roman"/>
+          <w:b/>
+          <w:sz w:val="24"/>
+          <w:szCs w:val="24"/>
+        </w:rPr>
+      </w:pPr>
+      <w:r>
+        <w:rPr>
+          <w:rFonts w:ascii="Arial Narrow" w:hAnsi="Arial Narrow" w:cs="Times New Roman"/>
+          <w:b/>
+          <w:sz w:val="24"/>
+          <w:szCs w:val="24"/>
         </w:rPr>
         <w:t>CU0</w:t>
       </w:r>
@@ -2391,7 +2397,6 @@
           <w:b/>
           <w:sz w:val="24"/>
           <w:szCs w:val="24"/>
-          <w:lang w:val="en-US"/>
         </w:rPr>
         <w:t>5</w:t>
       </w:r>
@@ -2401,7 +2406,6 @@
           <w:b/>
           <w:sz w:val="24"/>
           <w:szCs w:val="24"/>
-          <w:lang w:val="en-US"/>
         </w:rPr>
         <w:t xml:space="preserve">: </w:t>
       </w:r>
@@ -2411,9 +2415,8 @@
           <w:b/>
           <w:sz w:val="24"/>
           <w:szCs w:val="24"/>
-          <w:lang w:val="en-US"/>
-        </w:rPr>
-        <w:t>VIEW ORDERS</w:t>
+        </w:rPr>
+        <w:t>VER PEDIDOS</w:t>
       </w:r>
     </w:p>
     <w:p>
@@ -2457,23 +2460,7 @@
           <w:sz w:val="24"/>
           <w:szCs w:val="24"/>
         </w:rPr>
-        <w:t xml:space="preserve">El cliente visualiza los </w:t>
-      </w:r>
-      <w:r>
-        <w:rPr>
-          <w:rFonts w:ascii="Arial Narrow" w:hAnsi="Arial Narrow" w:cs="Times New Roman"/>
-          <w:sz w:val="24"/>
-          <w:szCs w:val="24"/>
-        </w:rPr>
-        <w:t>pedidos</w:t>
-      </w:r>
-      <w:r>
-        <w:rPr>
-          <w:rFonts w:ascii="Arial Narrow" w:hAnsi="Arial Narrow" w:cs="Times New Roman"/>
-          <w:sz w:val="24"/>
-          <w:szCs w:val="24"/>
-        </w:rPr>
-        <w:t xml:space="preserve"> de su cuenta</w:t>
+        <w:t>El cliente visualiza los pedidos de su cuenta</w:t>
       </w:r>
     </w:p>
     <w:p>
@@ -2561,18 +2548,8 @@
           <w:sz w:val="24"/>
           <w:szCs w:val="24"/>
         </w:rPr>
-        <w:t xml:space="preserve">El usuario debe haber iniciado sesión mediante el CU01: </w:t>
-      </w:r>
-      <w:proofErr w:type="spellStart"/>
-      <w:r>
-        <w:rPr>
-          <w:rFonts w:ascii="Arial Narrow" w:hAnsi="Arial Narrow" w:cs="Times New Roman"/>
-          <w:sz w:val="24"/>
-          <w:szCs w:val="24"/>
-        </w:rPr>
-        <w:t>Login</w:t>
-      </w:r>
-      <w:proofErr w:type="spellEnd"/>
+        <w:t>El usuario debe haber iniciado sesión mediante el CU01: Login</w:t>
+      </w:r>
     </w:p>
     <w:p>
       <w:pPr>
@@ -2622,23 +2599,7 @@
           <w:sz w:val="24"/>
           <w:szCs w:val="24"/>
         </w:rPr>
-        <w:t xml:space="preserve">El Cliente desea ver los </w:t>
-      </w:r>
-      <w:r>
-        <w:rPr>
-          <w:rFonts w:ascii="Arial Narrow" w:hAnsi="Arial Narrow" w:cs="Times New Roman"/>
-          <w:sz w:val="24"/>
-          <w:szCs w:val="24"/>
-        </w:rPr>
-        <w:t>pedidos</w:t>
-      </w:r>
-      <w:r>
-        <w:rPr>
-          <w:rFonts w:ascii="Arial Narrow" w:hAnsi="Arial Narrow" w:cs="Times New Roman"/>
-          <w:sz w:val="24"/>
-          <w:szCs w:val="24"/>
-        </w:rPr>
-        <w:t xml:space="preserve"> de su cuenta.</w:t>
+        <w:t>El Cliente desea ver los pedidos de su cuenta.</w:t>
       </w:r>
     </w:p>
     <w:p>
@@ -2662,25 +2623,7 @@
           <w:sz w:val="24"/>
           <w:szCs w:val="24"/>
         </w:rPr>
-        <w:t xml:space="preserve">El sistema muestra los </w:t>
-      </w:r>
-      <w:r>
-        <w:rPr>
-          <w:rFonts w:ascii="Arial Narrow" w:hAnsi="Arial Narrow" w:cs="Times New Roman"/>
-          <w:color w:val="000000" w:themeColor="text1"/>
-          <w:sz w:val="24"/>
-          <w:szCs w:val="24"/>
-        </w:rPr>
-        <w:t>pedidos</w:t>
-      </w:r>
-      <w:r>
-        <w:rPr>
-          <w:rFonts w:ascii="Arial Narrow" w:hAnsi="Arial Narrow" w:cs="Times New Roman"/>
-          <w:color w:val="000000" w:themeColor="text1"/>
-          <w:sz w:val="24"/>
-          <w:szCs w:val="24"/>
-        </w:rPr>
-        <w:t xml:space="preserve"> de la cuenta del cliente.</w:t>
+        <w:t>El sistema muestra los pedidos de la cuenta del cliente.</w:t>
       </w:r>
     </w:p>
     <w:p>
@@ -2959,37 +2902,15 @@
         </w:rPr>
         <w:t xml:space="preserve">: </w:t>
       </w:r>
-      <w:proofErr w:type="spellStart"/>
-      <w:r>
-        <w:rPr>
-          <w:rFonts w:ascii="Arial Narrow" w:hAnsi="Arial Narrow" w:cs="Times New Roman"/>
-          <w:b/>
-          <w:sz w:val="24"/>
-          <w:szCs w:val="24"/>
-        </w:rPr>
-        <w:t>Update</w:t>
-      </w:r>
-      <w:proofErr w:type="spellEnd"/>
-      <w:r>
-        <w:rPr>
-          <w:rFonts w:ascii="Arial Narrow" w:hAnsi="Arial Narrow" w:cs="Times New Roman"/>
-          <w:b/>
-          <w:sz w:val="24"/>
-          <w:szCs w:val="24"/>
-        </w:rPr>
-        <w:t xml:space="preserve"> </w:t>
-      </w:r>
-      <w:proofErr w:type="spellStart"/>
-      <w:r>
-        <w:rPr>
-          <w:rFonts w:ascii="Arial Narrow" w:hAnsi="Arial Narrow" w:cs="Times New Roman"/>
-          <w:b/>
-          <w:sz w:val="24"/>
-          <w:szCs w:val="24"/>
-        </w:rPr>
-        <w:t>Account</w:t>
-      </w:r>
-      <w:proofErr w:type="spellEnd"/>
+      <w:r>
+        <w:rPr>
+          <w:rFonts w:ascii="Arial Narrow" w:hAnsi="Arial Narrow" w:cs="Times New Roman"/>
+          <w:b/>
+          <w:sz w:val="24"/>
+          <w:szCs w:val="24"/>
+        </w:rPr>
+        <w:t>ACTUALIZAR CUENTA</w:t>
+      </w:r>
     </w:p>
     <w:p>
       <w:pPr>
@@ -3111,21 +3032,20 @@
           <w:sz w:val="24"/>
           <w:szCs w:val="24"/>
         </w:rPr>
-        <w:t xml:space="preserve">CU0X: View </w:t>
-      </w:r>
-      <w:proofErr w:type="spellStart"/>
-      <w:r>
-        <w:rPr>
-          <w:rFonts w:ascii="Arial Narrow" w:hAnsi="Arial Narrow" w:cs="Times New Roman"/>
-          <w:sz w:val="24"/>
-          <w:szCs w:val="24"/>
-        </w:rPr>
-        <w:t>Account</w:t>
-      </w:r>
-      <w:proofErr w:type="spellEnd"/>
-    </w:p>
-    <w:p>
-      <w:pPr>
+        <w:t>CU0</w:t>
+      </w:r>
+      <w:r>
+        <w:rPr>
+          <w:rFonts w:ascii="Arial Narrow" w:hAnsi="Arial Narrow" w:cs="Times New Roman"/>
+          <w:sz w:val="24"/>
+          <w:szCs w:val="24"/>
+        </w:rPr>
+        <w:t>4: Ver cuenta</w:t>
+      </w:r>
+    </w:p>
+    <w:p>
+      <w:pPr>
+        <w:ind w:left="2124" w:hanging="2124"/>
         <w:rPr>
           <w:rFonts w:ascii="Arial Narrow" w:hAnsi="Arial Narrow" w:cs="Times New Roman"/>
           <w:sz w:val="24"/>
@@ -3150,22 +3070,23 @@
         </w:rPr>
         <w:tab/>
       </w:r>
-      <w:r>
-        <w:rPr>
-          <w:rFonts w:ascii="Arial Narrow" w:hAnsi="Arial Narrow" w:cs="Times New Roman"/>
-          <w:b/>
-          <w:sz w:val="24"/>
-          <w:szCs w:val="24"/>
-        </w:rPr>
-        <w:tab/>
-      </w:r>
-      <w:r>
-        <w:rPr>
-          <w:rFonts w:ascii="Arial Narrow" w:hAnsi="Arial Narrow" w:cs="Times New Roman"/>
-          <w:sz w:val="24"/>
-          <w:szCs w:val="24"/>
-        </w:rPr>
-        <w:t>Ninguna.</w:t>
+      <w:bookmarkStart w:id="0" w:name="_GoBack"/>
+      <w:bookmarkEnd w:id="0"/>
+      <w:r>
+        <w:rPr>
+          <w:rFonts w:ascii="Arial Narrow" w:hAnsi="Arial Narrow" w:cs="Times New Roman"/>
+          <w:sz w:val="24"/>
+          <w:szCs w:val="24"/>
+        </w:rPr>
+        <w:t>El usuario debe haber iniciado sesión mediante el CU01: Login</w:t>
+      </w:r>
+      <w:r>
+        <w:rPr>
+          <w:rFonts w:ascii="Arial Narrow" w:hAnsi="Arial Narrow" w:cs="Times New Roman"/>
+          <w:sz w:val="24"/>
+          <w:szCs w:val="24"/>
+        </w:rPr>
+        <w:t>, y haber accedido a la información de su cuenta mediante el CU04: Ver cuenta,</w:t>
       </w:r>
     </w:p>
     <w:p>
@@ -3251,7 +3172,23 @@
           <w:sz w:val="24"/>
           <w:szCs w:val="24"/>
         </w:rPr>
-        <w:t>El Cliente desea actualizar los datos cuenta.</w:t>
+        <w:t xml:space="preserve">El Cliente desea actualizar los datos </w:t>
+      </w:r>
+      <w:r>
+        <w:rPr>
+          <w:rFonts w:ascii="Arial Narrow" w:hAnsi="Arial Narrow" w:cs="Times New Roman"/>
+          <w:sz w:val="24"/>
+          <w:szCs w:val="24"/>
+        </w:rPr>
+        <w:t xml:space="preserve">de su </w:t>
+      </w:r>
+      <w:r>
+        <w:rPr>
+          <w:rFonts w:ascii="Arial Narrow" w:hAnsi="Arial Narrow" w:cs="Times New Roman"/>
+          <w:sz w:val="24"/>
+          <w:szCs w:val="24"/>
+        </w:rPr>
+        <w:t>cuenta.</w:t>
       </w:r>
     </w:p>
     <w:p>
@@ -3299,7 +3236,16 @@
           <w:sz w:val="24"/>
           <w:szCs w:val="24"/>
         </w:rPr>
-        <w:t>El Cliente rellena los nuevos datos.</w:t>
+        <w:t xml:space="preserve">El Cliente rellena </w:t>
+      </w:r>
+      <w:r>
+        <w:rPr>
+          <w:rFonts w:ascii="Arial Narrow" w:hAnsi="Arial Narrow" w:cs="Times New Roman"/>
+          <w:color w:val="000000" w:themeColor="text1"/>
+          <w:sz w:val="24"/>
+          <w:szCs w:val="24"/>
+        </w:rPr>
+        <w:t>el formulario con los nuevos datos.</w:t>
       </w:r>
     </w:p>
     <w:p>
@@ -3393,7 +3339,16 @@
           <w:sz w:val="24"/>
           <w:szCs w:val="24"/>
         </w:rPr>
-        <w:t>El sistema informa del error y vuelve a la línea 2.</w:t>
+        <w:t xml:space="preserve">El sistema informa del error y vuelve a </w:t>
+      </w:r>
+      <w:r>
+        <w:rPr>
+          <w:rFonts w:ascii="Arial Narrow" w:hAnsi="Arial Narrow" w:cs="Times New Roman"/>
+          <w:color w:val="000000" w:themeColor="text1"/>
+          <w:sz w:val="24"/>
+          <w:szCs w:val="24"/>
+        </w:rPr>
+        <w:t>mostrar el formulario.</w:t>
       </w:r>
     </w:p>
     <w:p>
@@ -3610,59 +3565,8 @@
           <w:sz w:val="24"/>
           <w:szCs w:val="24"/>
         </w:rPr>
-        <w:t xml:space="preserve">: </w:t>
-      </w:r>
-      <w:proofErr w:type="spellStart"/>
-      <w:r>
-        <w:rPr>
-          <w:rFonts w:ascii="Arial Narrow" w:hAnsi="Arial Narrow" w:cs="Times New Roman"/>
-          <w:b/>
-          <w:sz w:val="24"/>
-          <w:szCs w:val="24"/>
-        </w:rPr>
-        <w:t>Add</w:t>
-      </w:r>
-      <w:proofErr w:type="spellEnd"/>
-      <w:r>
-        <w:rPr>
-          <w:rFonts w:ascii="Arial Narrow" w:hAnsi="Arial Narrow" w:cs="Times New Roman"/>
-          <w:b/>
-          <w:sz w:val="24"/>
-          <w:szCs w:val="24"/>
-        </w:rPr>
-        <w:t xml:space="preserve"> </w:t>
-      </w:r>
-      <w:proofErr w:type="spellStart"/>
-      <w:r>
-        <w:rPr>
-          <w:rFonts w:ascii="Arial Narrow" w:hAnsi="Arial Narrow" w:cs="Times New Roman"/>
-          <w:b/>
-          <w:sz w:val="24"/>
-          <w:szCs w:val="24"/>
-        </w:rPr>
-        <w:t>Payment</w:t>
-      </w:r>
-      <w:proofErr w:type="spellEnd"/>
-      <w:r>
-        <w:rPr>
-          <w:rFonts w:ascii="Arial Narrow" w:hAnsi="Arial Narrow" w:cs="Times New Roman"/>
-          <w:b/>
-          <w:sz w:val="24"/>
-          <w:szCs w:val="24"/>
-        </w:rPr>
-        <w:t xml:space="preserve"> </w:t>
-      </w:r>
-      <w:proofErr w:type="spellStart"/>
-      <w:r>
-        <w:rPr>
-          <w:rFonts w:ascii="Arial Narrow" w:hAnsi="Arial Narrow" w:cs="Times New Roman"/>
-          <w:b/>
-          <w:sz w:val="24"/>
-          <w:szCs w:val="24"/>
-        </w:rPr>
-        <w:t>Method</w:t>
-      </w:r>
-      <w:proofErr w:type="spellEnd"/>
+        <w:t>: Add Payment Method</w:t>
+      </w:r>
     </w:p>
     <w:p>
       <w:pPr>
@@ -3784,18 +3688,8 @@
           <w:sz w:val="24"/>
           <w:szCs w:val="24"/>
         </w:rPr>
-        <w:t xml:space="preserve">CU0X: View </w:t>
-      </w:r>
-      <w:proofErr w:type="spellStart"/>
-      <w:r>
-        <w:rPr>
-          <w:rFonts w:ascii="Arial Narrow" w:hAnsi="Arial Narrow" w:cs="Times New Roman"/>
-          <w:sz w:val="24"/>
-          <w:szCs w:val="24"/>
-        </w:rPr>
-        <w:t>Account</w:t>
-      </w:r>
-      <w:proofErr w:type="spellEnd"/>
+        <w:t>CU0X: View Account</w:t>
+      </w:r>
     </w:p>
     <w:p>
       <w:pPr>
@@ -4290,59 +4184,8 @@
           <w:sz w:val="24"/>
           <w:szCs w:val="24"/>
         </w:rPr>
-        <w:t xml:space="preserve">: </w:t>
-      </w:r>
-      <w:proofErr w:type="spellStart"/>
-      <w:r>
-        <w:rPr>
-          <w:rFonts w:ascii="Arial Narrow" w:hAnsi="Arial Narrow" w:cs="Times New Roman"/>
-          <w:b/>
-          <w:sz w:val="24"/>
-          <w:szCs w:val="24"/>
-        </w:rPr>
-        <w:t>Delete</w:t>
-      </w:r>
-      <w:proofErr w:type="spellEnd"/>
-      <w:r>
-        <w:rPr>
-          <w:rFonts w:ascii="Arial Narrow" w:hAnsi="Arial Narrow" w:cs="Times New Roman"/>
-          <w:b/>
-          <w:sz w:val="24"/>
-          <w:szCs w:val="24"/>
-        </w:rPr>
-        <w:t xml:space="preserve"> </w:t>
-      </w:r>
-      <w:proofErr w:type="spellStart"/>
-      <w:r>
-        <w:rPr>
-          <w:rFonts w:ascii="Arial Narrow" w:hAnsi="Arial Narrow" w:cs="Times New Roman"/>
-          <w:b/>
-          <w:sz w:val="24"/>
-          <w:szCs w:val="24"/>
-        </w:rPr>
-        <w:t>Payment</w:t>
-      </w:r>
-      <w:proofErr w:type="spellEnd"/>
-      <w:r>
-        <w:rPr>
-          <w:rFonts w:ascii="Arial Narrow" w:hAnsi="Arial Narrow" w:cs="Times New Roman"/>
-          <w:b/>
-          <w:sz w:val="24"/>
-          <w:szCs w:val="24"/>
-        </w:rPr>
-        <w:t xml:space="preserve"> </w:t>
-      </w:r>
-      <w:proofErr w:type="spellStart"/>
-      <w:r>
-        <w:rPr>
-          <w:rFonts w:ascii="Arial Narrow" w:hAnsi="Arial Narrow" w:cs="Times New Roman"/>
-          <w:b/>
-          <w:sz w:val="24"/>
-          <w:szCs w:val="24"/>
-        </w:rPr>
-        <w:t>Method</w:t>
-      </w:r>
-      <w:proofErr w:type="spellEnd"/>
+        <w:t>: Delete Payment Method</w:t>
+      </w:r>
     </w:p>
     <w:p>
       <w:pPr>
@@ -4464,18 +4307,8 @@
           <w:sz w:val="24"/>
           <w:szCs w:val="24"/>
         </w:rPr>
-        <w:t xml:space="preserve">CU0X: View </w:t>
-      </w:r>
-      <w:proofErr w:type="spellStart"/>
-      <w:r>
-        <w:rPr>
-          <w:rFonts w:ascii="Arial Narrow" w:hAnsi="Arial Narrow" w:cs="Times New Roman"/>
-          <w:sz w:val="24"/>
-          <w:szCs w:val="24"/>
-        </w:rPr>
-        <w:t>Account</w:t>
-      </w:r>
-      <w:proofErr w:type="spellEnd"/>
+        <w:t>CU0X: View Account</w:t>
+      </w:r>
     </w:p>
     <w:p>
       <w:pPr>
@@ -4923,59 +4756,8 @@
           <w:sz w:val="24"/>
           <w:szCs w:val="24"/>
         </w:rPr>
-        <w:t xml:space="preserve">: </w:t>
-      </w:r>
-      <w:proofErr w:type="spellStart"/>
-      <w:r>
-        <w:rPr>
-          <w:rFonts w:ascii="Arial Narrow" w:hAnsi="Arial Narrow" w:cs="Times New Roman"/>
-          <w:b/>
-          <w:sz w:val="24"/>
-          <w:szCs w:val="24"/>
-        </w:rPr>
-        <w:t>Update</w:t>
-      </w:r>
-      <w:proofErr w:type="spellEnd"/>
-      <w:r>
-        <w:rPr>
-          <w:rFonts w:ascii="Arial Narrow" w:hAnsi="Arial Narrow" w:cs="Times New Roman"/>
-          <w:b/>
-          <w:sz w:val="24"/>
-          <w:szCs w:val="24"/>
-        </w:rPr>
-        <w:t xml:space="preserve"> </w:t>
-      </w:r>
-      <w:proofErr w:type="spellStart"/>
-      <w:r>
-        <w:rPr>
-          <w:rFonts w:ascii="Arial Narrow" w:hAnsi="Arial Narrow" w:cs="Times New Roman"/>
-          <w:b/>
-          <w:sz w:val="24"/>
-          <w:szCs w:val="24"/>
-        </w:rPr>
-        <w:t>Payment</w:t>
-      </w:r>
-      <w:proofErr w:type="spellEnd"/>
-      <w:r>
-        <w:rPr>
-          <w:rFonts w:ascii="Arial Narrow" w:hAnsi="Arial Narrow" w:cs="Times New Roman"/>
-          <w:b/>
-          <w:sz w:val="24"/>
-          <w:szCs w:val="24"/>
-        </w:rPr>
-        <w:t xml:space="preserve"> </w:t>
-      </w:r>
-      <w:proofErr w:type="spellStart"/>
-      <w:r>
-        <w:rPr>
-          <w:rFonts w:ascii="Arial Narrow" w:hAnsi="Arial Narrow" w:cs="Times New Roman"/>
-          <w:b/>
-          <w:sz w:val="24"/>
-          <w:szCs w:val="24"/>
-        </w:rPr>
-        <w:t>Method</w:t>
-      </w:r>
-      <w:proofErr w:type="spellEnd"/>
+        <w:t>: Update Payment Method</w:t>
+      </w:r>
     </w:p>
     <w:p>
       <w:pPr>
@@ -5097,18 +4879,8 @@
           <w:sz w:val="24"/>
           <w:szCs w:val="24"/>
         </w:rPr>
-        <w:t xml:space="preserve">CU0X: View </w:t>
-      </w:r>
-      <w:proofErr w:type="spellStart"/>
-      <w:r>
-        <w:rPr>
-          <w:rFonts w:ascii="Arial Narrow" w:hAnsi="Arial Narrow" w:cs="Times New Roman"/>
-          <w:sz w:val="24"/>
-          <w:szCs w:val="24"/>
-        </w:rPr>
-        <w:t>Account</w:t>
-      </w:r>
-      <w:proofErr w:type="spellEnd"/>
+        <w:t>CU0X: View Account</w:t>
+      </w:r>
     </w:p>
     <w:p>
       <w:pPr>
@@ -5639,57 +5411,8 @@
           <w:sz w:val="24"/>
           <w:szCs w:val="24"/>
         </w:rPr>
-        <w:t>CU</w:t>
-      </w:r>
-      <w:r>
-        <w:rPr>
-          <w:rFonts w:ascii="Arial Narrow" w:hAnsi="Arial Narrow" w:cs="Times New Roman"/>
-          <w:b/>
-          <w:sz w:val="24"/>
-          <w:szCs w:val="24"/>
-        </w:rPr>
-        <w:t>10</w:t>
-      </w:r>
-      <w:r>
-        <w:rPr>
-          <w:rFonts w:ascii="Arial Narrow" w:hAnsi="Arial Narrow" w:cs="Times New Roman"/>
-          <w:b/>
-          <w:sz w:val="24"/>
-          <w:szCs w:val="24"/>
-        </w:rPr>
-        <w:t xml:space="preserve">: </w:t>
-      </w:r>
-      <w:proofErr w:type="spellStart"/>
-      <w:r>
-        <w:rPr>
-          <w:rFonts w:ascii="Arial Narrow" w:hAnsi="Arial Narrow" w:cs="Times New Roman"/>
-          <w:b/>
-          <w:sz w:val="24"/>
-          <w:szCs w:val="24"/>
-        </w:rPr>
-        <w:t>Build</w:t>
-      </w:r>
-      <w:proofErr w:type="spellEnd"/>
-      <w:r>
-        <w:rPr>
-          <w:rFonts w:ascii="Arial Narrow" w:hAnsi="Arial Narrow" w:cs="Times New Roman"/>
-          <w:b/>
-          <w:sz w:val="24"/>
-          <w:szCs w:val="24"/>
-        </w:rPr>
-        <w:t xml:space="preserve"> </w:t>
-      </w:r>
-      <w:proofErr w:type="spellStart"/>
-      <w:r>
-        <w:rPr>
-          <w:rFonts w:ascii="Arial Narrow" w:hAnsi="Arial Narrow" w:cs="Times New Roman"/>
-          <w:b/>
-          <w:sz w:val="24"/>
-          <w:szCs w:val="24"/>
-        </w:rPr>
-        <w:t>Product</w:t>
-      </w:r>
-      <w:proofErr w:type="spellEnd"/>
+        <w:t>CU10: Build Product</w:t>
+      </w:r>
     </w:p>
     <w:p>
       <w:pPr>
@@ -5820,36 +5543,8 @@
           <w:sz w:val="24"/>
           <w:szCs w:val="24"/>
         </w:rPr>
-        <w:t xml:space="preserve">CU0X: </w:t>
-      </w:r>
-      <w:proofErr w:type="spellStart"/>
-      <w:r>
-        <w:rPr>
-          <w:rFonts w:ascii="Arial Narrow" w:hAnsi="Arial Narrow" w:cs="Times New Roman"/>
-          <w:sz w:val="24"/>
-          <w:szCs w:val="24"/>
-        </w:rPr>
-        <w:t>Search</w:t>
-      </w:r>
-      <w:proofErr w:type="spellEnd"/>
-      <w:r>
-        <w:rPr>
-          <w:rFonts w:ascii="Arial Narrow" w:hAnsi="Arial Narrow" w:cs="Times New Roman"/>
-          <w:sz w:val="24"/>
-          <w:szCs w:val="24"/>
-        </w:rPr>
-        <w:t xml:space="preserve"> </w:t>
-      </w:r>
-      <w:proofErr w:type="spellStart"/>
-      <w:r>
-        <w:rPr>
-          <w:rFonts w:ascii="Arial Narrow" w:hAnsi="Arial Narrow" w:cs="Times New Roman"/>
-          <w:sz w:val="24"/>
-          <w:szCs w:val="24"/>
-        </w:rPr>
-        <w:t>Product</w:t>
-      </w:r>
-      <w:proofErr w:type="spellEnd"/>
+        <w:t>CU0X: Search Product</w:t>
+      </w:r>
     </w:p>
     <w:p>
       <w:pPr>
@@ -5874,54 +5569,8 @@
           <w:szCs w:val="24"/>
         </w:rPr>
         <w:tab/>
-        <w:t xml:space="preserve">CU0X: </w:t>
-      </w:r>
-      <w:proofErr w:type="spellStart"/>
-      <w:r>
-        <w:rPr>
-          <w:rFonts w:ascii="Arial Narrow" w:hAnsi="Arial Narrow" w:cs="Times New Roman"/>
-          <w:sz w:val="24"/>
-          <w:szCs w:val="24"/>
-        </w:rPr>
-        <w:t>Update</w:t>
-      </w:r>
-      <w:proofErr w:type="spellEnd"/>
-      <w:r>
-        <w:rPr>
-          <w:rFonts w:ascii="Arial Narrow" w:hAnsi="Arial Narrow" w:cs="Times New Roman"/>
-          <w:sz w:val="24"/>
-          <w:szCs w:val="24"/>
-        </w:rPr>
-        <w:t xml:space="preserve"> </w:t>
-      </w:r>
-      <w:proofErr w:type="spellStart"/>
-      <w:r>
-        <w:rPr>
-          <w:rFonts w:ascii="Arial Narrow" w:hAnsi="Arial Narrow" w:cs="Times New Roman"/>
-          <w:sz w:val="24"/>
-          <w:szCs w:val="24"/>
-        </w:rPr>
-        <w:t>Payment</w:t>
-      </w:r>
-      <w:proofErr w:type="spellEnd"/>
-      <w:r>
-        <w:rPr>
-          <w:rFonts w:ascii="Arial Narrow" w:hAnsi="Arial Narrow" w:cs="Times New Roman"/>
-          <w:sz w:val="24"/>
-          <w:szCs w:val="24"/>
-        </w:rPr>
-        <w:t xml:space="preserve"> </w:t>
-      </w:r>
-      <w:proofErr w:type="spellStart"/>
-      <w:r>
-        <w:rPr>
-          <w:rFonts w:ascii="Arial Narrow" w:hAnsi="Arial Narrow" w:cs="Times New Roman"/>
-          <w:sz w:val="24"/>
-          <w:szCs w:val="24"/>
-        </w:rPr>
-        <w:t>Method</w:t>
-      </w:r>
-      <w:proofErr w:type="spellEnd"/>
+        <w:t>CU0X: Update Payment Method</w:t>
+      </w:r>
     </w:p>
     <w:p>
       <w:pPr>
@@ -6179,47 +5828,7 @@
           <w:sz w:val="24"/>
           <w:szCs w:val="24"/>
         </w:rPr>
-        <w:t xml:space="preserve">El Sistema realiza el CU03: </w:t>
-      </w:r>
-      <w:proofErr w:type="spellStart"/>
-      <w:r>
-        <w:rPr>
-          <w:rFonts w:ascii="Arial Narrow" w:hAnsi="Arial Narrow" w:cs="Times New Roman"/>
-          <w:color w:val="000000" w:themeColor="text1"/>
-          <w:sz w:val="24"/>
-          <w:szCs w:val="24"/>
-        </w:rPr>
-        <w:t>Search</w:t>
-      </w:r>
-      <w:proofErr w:type="spellEnd"/>
-      <w:r>
-        <w:rPr>
-          <w:rFonts w:ascii="Arial Narrow" w:hAnsi="Arial Narrow" w:cs="Times New Roman"/>
-          <w:color w:val="000000" w:themeColor="text1"/>
-          <w:sz w:val="24"/>
-          <w:szCs w:val="24"/>
-        </w:rPr>
-        <w:t xml:space="preserve"> </w:t>
-      </w:r>
-      <w:proofErr w:type="spellStart"/>
-      <w:r>
-        <w:rPr>
-          <w:rFonts w:ascii="Arial Narrow" w:hAnsi="Arial Narrow" w:cs="Times New Roman"/>
-          <w:color w:val="000000" w:themeColor="text1"/>
-          <w:sz w:val="24"/>
-          <w:szCs w:val="24"/>
-        </w:rPr>
-        <w:t>Product</w:t>
-      </w:r>
-      <w:proofErr w:type="spellEnd"/>
-      <w:r>
-        <w:rPr>
-          <w:rFonts w:ascii="Arial Narrow" w:hAnsi="Arial Narrow" w:cs="Times New Roman"/>
-          <w:color w:val="000000" w:themeColor="text1"/>
-          <w:sz w:val="24"/>
-          <w:szCs w:val="24"/>
-        </w:rPr>
-        <w:t xml:space="preserve"> y queda seleccionado un componente del producto.</w:t>
+        <w:t>El Sistema realiza el CU03: Search Product y queda seleccionado un componente del producto.</w:t>
       </w:r>
     </w:p>
     <w:p>
@@ -6426,194 +6035,105 @@
           <w:sz w:val="24"/>
           <w:szCs w:val="24"/>
         </w:rPr>
-        <w:t xml:space="preserve">El sistema informa del error y pregunta al </w:t>
-      </w:r>
-      <w:proofErr w:type="spellStart"/>
-      <w:r>
-        <w:rPr>
-          <w:rFonts w:ascii="Arial Narrow" w:hAnsi="Arial Narrow" w:cs="Times New Roman"/>
-          <w:color w:val="000000" w:themeColor="text1"/>
-          <w:sz w:val="24"/>
-          <w:szCs w:val="24"/>
-        </w:rPr>
-        <w:t>ususario</w:t>
-      </w:r>
-      <w:proofErr w:type="spellEnd"/>
-      <w:r>
-        <w:rPr>
-          <w:rFonts w:ascii="Arial Narrow" w:hAnsi="Arial Narrow" w:cs="Times New Roman"/>
-          <w:color w:val="000000" w:themeColor="text1"/>
-          <w:sz w:val="24"/>
-          <w:szCs w:val="24"/>
-        </w:rPr>
-        <w:t xml:space="preserve"> si desea revisar sus métodos de pago.</w:t>
-      </w:r>
-    </w:p>
-    <w:p>
-      <w:pPr>
-        <w:rPr>
-          <w:rFonts w:ascii="Arial Narrow" w:hAnsi="Arial Narrow" w:cs="Times New Roman"/>
-          <w:color w:val="000000" w:themeColor="text1"/>
-          <w:sz w:val="24"/>
-          <w:szCs w:val="24"/>
-        </w:rPr>
-      </w:pPr>
-      <w:r>
-        <w:rPr>
-          <w:rFonts w:ascii="Arial Narrow" w:hAnsi="Arial Narrow" w:cs="Times New Roman"/>
-          <w:color w:val="000000" w:themeColor="text1"/>
-          <w:sz w:val="24"/>
-          <w:szCs w:val="24"/>
-        </w:rPr>
-        <w:t xml:space="preserve">Punto de extensión Línea 6: El cliente responde de forma afirmativa y se inicia el CU0X: </w:t>
-      </w:r>
-      <w:proofErr w:type="spellStart"/>
-      <w:r>
-        <w:rPr>
-          <w:rFonts w:ascii="Arial Narrow" w:hAnsi="Arial Narrow" w:cs="Times New Roman"/>
-          <w:color w:val="000000" w:themeColor="text1"/>
-          <w:sz w:val="24"/>
-          <w:szCs w:val="24"/>
-        </w:rPr>
-        <w:t>Update</w:t>
-      </w:r>
-      <w:proofErr w:type="spellEnd"/>
-      <w:r>
-        <w:rPr>
-          <w:rFonts w:ascii="Arial Narrow" w:hAnsi="Arial Narrow" w:cs="Times New Roman"/>
-          <w:color w:val="000000" w:themeColor="text1"/>
-          <w:sz w:val="24"/>
-          <w:szCs w:val="24"/>
-        </w:rPr>
-        <w:t xml:space="preserve"> </w:t>
-      </w:r>
-      <w:proofErr w:type="spellStart"/>
-      <w:r>
-        <w:rPr>
-          <w:rFonts w:ascii="Arial Narrow" w:hAnsi="Arial Narrow" w:cs="Times New Roman"/>
-          <w:color w:val="000000" w:themeColor="text1"/>
-          <w:sz w:val="24"/>
-          <w:szCs w:val="24"/>
-        </w:rPr>
-        <w:t>Payment</w:t>
-      </w:r>
-      <w:proofErr w:type="spellEnd"/>
-      <w:r>
-        <w:rPr>
-          <w:rFonts w:ascii="Arial Narrow" w:hAnsi="Arial Narrow" w:cs="Times New Roman"/>
-          <w:color w:val="000000" w:themeColor="text1"/>
-          <w:sz w:val="24"/>
-          <w:szCs w:val="24"/>
-        </w:rPr>
-        <w:t xml:space="preserve"> </w:t>
-      </w:r>
-      <w:proofErr w:type="spellStart"/>
-      <w:r>
-        <w:rPr>
-          <w:rFonts w:ascii="Arial Narrow" w:hAnsi="Arial Narrow" w:cs="Times New Roman"/>
-          <w:color w:val="000000" w:themeColor="text1"/>
-          <w:sz w:val="24"/>
-          <w:szCs w:val="24"/>
-        </w:rPr>
-        <w:t>Method</w:t>
-      </w:r>
-      <w:proofErr w:type="spellEnd"/>
-    </w:p>
-    <w:p>
-      <w:pPr>
-        <w:rPr>
-          <w:rFonts w:ascii="Arial Narrow" w:hAnsi="Arial Narrow" w:cs="Times New Roman"/>
-          <w:b/>
-          <w:sz w:val="24"/>
-          <w:szCs w:val="24"/>
-        </w:rPr>
-      </w:pPr>
-    </w:p>
-    <w:p>
-      <w:pPr>
-        <w:rPr>
-          <w:rFonts w:ascii="Arial Narrow" w:hAnsi="Arial Narrow" w:cs="Times New Roman"/>
-          <w:b/>
-          <w:sz w:val="24"/>
-          <w:szCs w:val="24"/>
-        </w:rPr>
-      </w:pPr>
-    </w:p>
-    <w:p>
-      <w:pPr>
-        <w:rPr>
-          <w:rFonts w:ascii="Arial Narrow" w:hAnsi="Arial Narrow" w:cs="Times New Roman"/>
-          <w:b/>
-          <w:sz w:val="24"/>
-          <w:szCs w:val="24"/>
-        </w:rPr>
-      </w:pPr>
-    </w:p>
-    <w:p>
-      <w:pPr>
-        <w:rPr>
-          <w:rFonts w:ascii="Arial Narrow" w:hAnsi="Arial Narrow" w:cs="Times New Roman"/>
-          <w:b/>
-          <w:sz w:val="24"/>
-          <w:szCs w:val="24"/>
-        </w:rPr>
-      </w:pPr>
-    </w:p>
-    <w:p>
-      <w:pPr>
-        <w:rPr>
-          <w:rFonts w:ascii="Arial Narrow" w:hAnsi="Arial Narrow" w:cs="Times New Roman"/>
-          <w:b/>
-          <w:sz w:val="24"/>
-          <w:szCs w:val="24"/>
-        </w:rPr>
-      </w:pPr>
-    </w:p>
-    <w:p>
-      <w:pPr>
-        <w:rPr>
-          <w:rFonts w:ascii="Arial Narrow" w:hAnsi="Arial Narrow" w:cs="Times New Roman"/>
-          <w:b/>
-          <w:sz w:val="24"/>
-          <w:szCs w:val="24"/>
-        </w:rPr>
-      </w:pPr>
-    </w:p>
-    <w:p>
-      <w:pPr>
-        <w:rPr>
-          <w:rFonts w:ascii="Arial Narrow" w:hAnsi="Arial Narrow" w:cs="Times New Roman"/>
-          <w:b/>
-          <w:sz w:val="24"/>
-          <w:szCs w:val="24"/>
-        </w:rPr>
-      </w:pPr>
-      <w:r>
-        <w:rPr>
-          <w:rFonts w:ascii="Arial Narrow" w:hAnsi="Arial Narrow" w:cs="Times New Roman"/>
-          <w:b/>
-          <w:sz w:val="24"/>
-          <w:szCs w:val="24"/>
-        </w:rPr>
-        <w:t>CU</w:t>
-      </w:r>
-      <w:r>
-        <w:rPr>
-          <w:rFonts w:ascii="Arial Narrow" w:hAnsi="Arial Narrow" w:cs="Times New Roman"/>
-          <w:b/>
-          <w:sz w:val="24"/>
-          <w:szCs w:val="24"/>
-        </w:rPr>
-        <w:t>11</w:t>
-      </w:r>
-      <w:r>
-        <w:rPr>
-          <w:rFonts w:ascii="Arial Narrow" w:hAnsi="Arial Narrow" w:cs="Times New Roman"/>
-          <w:b/>
-          <w:sz w:val="24"/>
-          <w:szCs w:val="24"/>
-        </w:rPr>
-        <w:t>: COMPRAR PRODUCTO PREBUILT</w:t>
+        <w:t>El sistema informa del error y pregunta al ususario si desea revisar sus métodos de pago.</w:t>
+      </w:r>
+    </w:p>
+    <w:p>
+      <w:pPr>
+        <w:rPr>
+          <w:rFonts w:ascii="Arial Narrow" w:hAnsi="Arial Narrow" w:cs="Times New Roman"/>
+          <w:color w:val="000000" w:themeColor="text1"/>
+          <w:sz w:val="24"/>
+          <w:szCs w:val="24"/>
+        </w:rPr>
+      </w:pPr>
+      <w:r>
+        <w:rPr>
+          <w:rFonts w:ascii="Arial Narrow" w:hAnsi="Arial Narrow" w:cs="Times New Roman"/>
+          <w:color w:val="000000" w:themeColor="text1"/>
+          <w:sz w:val="24"/>
+          <w:szCs w:val="24"/>
+        </w:rPr>
+        <w:t>Punto de extensión Línea 6: El cliente responde de forma afirmativa y se inicia el CU0X: Update Payment Method</w:t>
+      </w:r>
+    </w:p>
+    <w:p>
+      <w:pPr>
+        <w:rPr>
+          <w:rFonts w:ascii="Arial Narrow" w:hAnsi="Arial Narrow" w:cs="Times New Roman"/>
+          <w:b/>
+          <w:sz w:val="24"/>
+          <w:szCs w:val="24"/>
+        </w:rPr>
+      </w:pPr>
+    </w:p>
+    <w:p>
+      <w:pPr>
+        <w:rPr>
+          <w:rFonts w:ascii="Arial Narrow" w:hAnsi="Arial Narrow" w:cs="Times New Roman"/>
+          <w:b/>
+          <w:sz w:val="24"/>
+          <w:szCs w:val="24"/>
+        </w:rPr>
+      </w:pPr>
+    </w:p>
+    <w:p>
+      <w:pPr>
+        <w:rPr>
+          <w:rFonts w:ascii="Arial Narrow" w:hAnsi="Arial Narrow" w:cs="Times New Roman"/>
+          <w:b/>
+          <w:sz w:val="24"/>
+          <w:szCs w:val="24"/>
+        </w:rPr>
+      </w:pPr>
+    </w:p>
+    <w:p>
+      <w:pPr>
+        <w:rPr>
+          <w:rFonts w:ascii="Arial Narrow" w:hAnsi="Arial Narrow" w:cs="Times New Roman"/>
+          <w:b/>
+          <w:sz w:val="24"/>
+          <w:szCs w:val="24"/>
+        </w:rPr>
+      </w:pPr>
+    </w:p>
+    <w:p>
+      <w:pPr>
+        <w:rPr>
+          <w:rFonts w:ascii="Arial Narrow" w:hAnsi="Arial Narrow" w:cs="Times New Roman"/>
+          <w:b/>
+          <w:sz w:val="24"/>
+          <w:szCs w:val="24"/>
+        </w:rPr>
+      </w:pPr>
+    </w:p>
+    <w:p>
+      <w:pPr>
+        <w:rPr>
+          <w:rFonts w:ascii="Arial Narrow" w:hAnsi="Arial Narrow" w:cs="Times New Roman"/>
+          <w:b/>
+          <w:sz w:val="24"/>
+          <w:szCs w:val="24"/>
+        </w:rPr>
+      </w:pPr>
+    </w:p>
+    <w:p>
+      <w:pPr>
+        <w:rPr>
+          <w:rFonts w:ascii="Arial Narrow" w:hAnsi="Arial Narrow" w:cs="Times New Roman"/>
+          <w:b/>
+          <w:sz w:val="24"/>
+          <w:szCs w:val="24"/>
+        </w:rPr>
+      </w:pPr>
+      <w:r>
+        <w:rPr>
+          <w:rFonts w:ascii="Arial Narrow" w:hAnsi="Arial Narrow" w:cs="Times New Roman"/>
+          <w:b/>
+          <w:sz w:val="24"/>
+          <w:szCs w:val="24"/>
+        </w:rPr>
+        <w:t>CU11: COMPRAR PRODUCTO PREBUILT</w:t>
       </w:r>
     </w:p>
     <w:p>
@@ -6834,54 +6354,8 @@
           <w:szCs w:val="24"/>
         </w:rPr>
         <w:tab/>
-        <w:t xml:space="preserve">CU0X: </w:t>
-      </w:r>
-      <w:proofErr w:type="spellStart"/>
-      <w:r>
-        <w:rPr>
-          <w:rFonts w:ascii="Arial Narrow" w:hAnsi="Arial Narrow" w:cs="Times New Roman"/>
-          <w:sz w:val="24"/>
-          <w:szCs w:val="24"/>
-        </w:rPr>
-        <w:t>Update</w:t>
-      </w:r>
-      <w:proofErr w:type="spellEnd"/>
-      <w:r>
-        <w:rPr>
-          <w:rFonts w:ascii="Arial Narrow" w:hAnsi="Arial Narrow" w:cs="Times New Roman"/>
-          <w:sz w:val="24"/>
-          <w:szCs w:val="24"/>
-        </w:rPr>
-        <w:t xml:space="preserve"> </w:t>
-      </w:r>
-      <w:proofErr w:type="spellStart"/>
-      <w:r>
-        <w:rPr>
-          <w:rFonts w:ascii="Arial Narrow" w:hAnsi="Arial Narrow" w:cs="Times New Roman"/>
-          <w:sz w:val="24"/>
-          <w:szCs w:val="24"/>
-        </w:rPr>
-        <w:t>Payment</w:t>
-      </w:r>
-      <w:proofErr w:type="spellEnd"/>
-      <w:r>
-        <w:rPr>
-          <w:rFonts w:ascii="Arial Narrow" w:hAnsi="Arial Narrow" w:cs="Times New Roman"/>
-          <w:sz w:val="24"/>
-          <w:szCs w:val="24"/>
-        </w:rPr>
-        <w:t xml:space="preserve"> </w:t>
-      </w:r>
-      <w:proofErr w:type="spellStart"/>
-      <w:r>
-        <w:rPr>
-          <w:rFonts w:ascii="Arial Narrow" w:hAnsi="Arial Narrow" w:cs="Times New Roman"/>
-          <w:sz w:val="24"/>
-          <w:szCs w:val="24"/>
-        </w:rPr>
-        <w:t>Method</w:t>
-      </w:r>
-      <w:proofErr w:type="spellEnd"/>
+        <w:t>CU0X: Update Payment Method</w:t>
+      </w:r>
     </w:p>
     <w:p>
       <w:pPr>
@@ -6929,25 +6403,7 @@
           <w:sz w:val="24"/>
           <w:szCs w:val="24"/>
         </w:rPr>
-        <w:t xml:space="preserve">El cliente inicia un nuevo proceso de compra de productos </w:t>
-      </w:r>
-      <w:proofErr w:type="spellStart"/>
-      <w:r>
-        <w:rPr>
-          <w:rFonts w:ascii="Arial Narrow" w:hAnsi="Arial Narrow" w:cs="Times New Roman"/>
-          <w:sz w:val="24"/>
-          <w:szCs w:val="24"/>
-        </w:rPr>
-        <w:t>prebuilt</w:t>
-      </w:r>
-      <w:proofErr w:type="spellEnd"/>
-      <w:r>
-        <w:rPr>
-          <w:rFonts w:ascii="Arial Narrow" w:hAnsi="Arial Narrow" w:cs="Times New Roman"/>
-          <w:sz w:val="24"/>
-          <w:szCs w:val="24"/>
-        </w:rPr>
-        <w:t>.</w:t>
+        <w:t>El cliente inicia un nuevo proceso de compra de productos prebuilt.</w:t>
       </w:r>
     </w:p>
     <w:p>
@@ -7167,199 +6623,135 @@
           <w:sz w:val="24"/>
           <w:szCs w:val="24"/>
         </w:rPr>
-        <w:t xml:space="preserve">Punto de extensión: Línea 5ª.1: El cliente responde de manera afirmativa y se inicia el CU0X: </w:t>
-      </w:r>
-      <w:proofErr w:type="spellStart"/>
-      <w:r>
-        <w:rPr>
-          <w:rFonts w:ascii="Arial Narrow" w:hAnsi="Arial Narrow"/>
-          <w:sz w:val="24"/>
-          <w:szCs w:val="24"/>
-        </w:rPr>
-        <w:t>Update</w:t>
-      </w:r>
-      <w:proofErr w:type="spellEnd"/>
-      <w:r>
-        <w:rPr>
-          <w:rFonts w:ascii="Arial Narrow" w:hAnsi="Arial Narrow"/>
-          <w:sz w:val="24"/>
-          <w:szCs w:val="24"/>
-        </w:rPr>
-        <w:t xml:space="preserve"> </w:t>
-      </w:r>
-      <w:proofErr w:type="spellStart"/>
-      <w:r>
-        <w:rPr>
-          <w:rFonts w:ascii="Arial Narrow" w:hAnsi="Arial Narrow"/>
-          <w:sz w:val="24"/>
-          <w:szCs w:val="24"/>
-        </w:rPr>
-        <w:t>Payment</w:t>
-      </w:r>
-      <w:proofErr w:type="spellEnd"/>
-      <w:r>
-        <w:rPr>
-          <w:rFonts w:ascii="Arial Narrow" w:hAnsi="Arial Narrow"/>
-          <w:sz w:val="24"/>
-          <w:szCs w:val="24"/>
-        </w:rPr>
-        <w:t xml:space="preserve"> </w:t>
-      </w:r>
-      <w:proofErr w:type="spellStart"/>
-      <w:r>
-        <w:rPr>
-          <w:rFonts w:ascii="Arial Narrow" w:hAnsi="Arial Narrow"/>
-          <w:sz w:val="24"/>
-          <w:szCs w:val="24"/>
-        </w:rPr>
-        <w:t>Method</w:t>
-      </w:r>
-      <w:proofErr w:type="spellEnd"/>
-    </w:p>
-    <w:p>
-      <w:pPr>
-        <w:rPr>
-          <w:rFonts w:ascii="Arial Narrow" w:hAnsi="Arial Narrow" w:cs="Times New Roman"/>
-          <w:sz w:val="24"/>
-          <w:szCs w:val="24"/>
-        </w:rPr>
-      </w:pPr>
-    </w:p>
-    <w:p>
-      <w:pPr>
-        <w:rPr>
-          <w:rFonts w:ascii="Arial Narrow" w:hAnsi="Arial Narrow" w:cs="Times New Roman"/>
-          <w:b/>
-          <w:sz w:val="24"/>
-          <w:szCs w:val="24"/>
-        </w:rPr>
-      </w:pPr>
-    </w:p>
-    <w:p>
-      <w:pPr>
-        <w:rPr>
-          <w:rFonts w:ascii="Arial Narrow" w:hAnsi="Arial Narrow" w:cs="Times New Roman"/>
-          <w:b/>
-          <w:sz w:val="24"/>
-          <w:szCs w:val="24"/>
-        </w:rPr>
-      </w:pPr>
-    </w:p>
-    <w:p>
-      <w:pPr>
-        <w:rPr>
-          <w:rFonts w:ascii="Arial Narrow" w:hAnsi="Arial Narrow" w:cs="Times New Roman"/>
-          <w:b/>
-          <w:sz w:val="24"/>
-          <w:szCs w:val="24"/>
-        </w:rPr>
-      </w:pPr>
-    </w:p>
-    <w:p>
-      <w:pPr>
-        <w:rPr>
-          <w:rFonts w:ascii="Arial Narrow" w:hAnsi="Arial Narrow" w:cs="Times New Roman"/>
-          <w:b/>
-          <w:sz w:val="24"/>
-          <w:szCs w:val="24"/>
-        </w:rPr>
-      </w:pPr>
-    </w:p>
-    <w:p>
-      <w:pPr>
-        <w:rPr>
-          <w:rFonts w:ascii="Arial Narrow" w:hAnsi="Arial Narrow" w:cs="Times New Roman"/>
-          <w:b/>
-          <w:sz w:val="24"/>
-          <w:szCs w:val="24"/>
-        </w:rPr>
-      </w:pPr>
-    </w:p>
-    <w:p>
-      <w:pPr>
-        <w:rPr>
-          <w:rFonts w:ascii="Arial Narrow" w:hAnsi="Arial Narrow" w:cs="Times New Roman"/>
-          <w:b/>
-          <w:sz w:val="24"/>
-          <w:szCs w:val="24"/>
-        </w:rPr>
-      </w:pPr>
-    </w:p>
-    <w:p>
-      <w:pPr>
-        <w:rPr>
-          <w:rFonts w:ascii="Arial Narrow" w:hAnsi="Arial Narrow" w:cs="Times New Roman"/>
-          <w:b/>
-          <w:sz w:val="24"/>
-          <w:szCs w:val="24"/>
-        </w:rPr>
-      </w:pPr>
-    </w:p>
-    <w:p>
-      <w:pPr>
-        <w:rPr>
-          <w:rFonts w:ascii="Arial Narrow" w:hAnsi="Arial Narrow" w:cs="Times New Roman"/>
-          <w:b/>
-          <w:sz w:val="24"/>
-          <w:szCs w:val="24"/>
-        </w:rPr>
-      </w:pPr>
-    </w:p>
-    <w:p>
-      <w:pPr>
-        <w:rPr>
-          <w:rFonts w:ascii="Arial Narrow" w:hAnsi="Arial Narrow" w:cs="Times New Roman"/>
-          <w:b/>
-          <w:sz w:val="24"/>
-          <w:szCs w:val="24"/>
-        </w:rPr>
-      </w:pPr>
-    </w:p>
-    <w:p>
-      <w:pPr>
-        <w:rPr>
-          <w:rFonts w:ascii="Arial Narrow" w:hAnsi="Arial Narrow" w:cs="Times New Roman"/>
-          <w:b/>
-          <w:sz w:val="24"/>
-          <w:szCs w:val="24"/>
-        </w:rPr>
-      </w:pPr>
-    </w:p>
-    <w:p>
-      <w:pPr>
-        <w:rPr>
-          <w:rFonts w:ascii="Arial Narrow" w:hAnsi="Arial Narrow" w:cs="Times New Roman"/>
-          <w:b/>
-          <w:sz w:val="24"/>
-          <w:szCs w:val="24"/>
-        </w:rPr>
-      </w:pPr>
-      <w:r>
-        <w:rPr>
-          <w:rFonts w:ascii="Arial Narrow" w:hAnsi="Arial Narrow" w:cs="Times New Roman"/>
-          <w:b/>
-          <w:sz w:val="24"/>
-          <w:szCs w:val="24"/>
-        </w:rPr>
-        <w:t>CU</w:t>
-      </w:r>
-      <w:r>
-        <w:rPr>
-          <w:rFonts w:ascii="Arial Narrow" w:hAnsi="Arial Narrow" w:cs="Times New Roman"/>
-          <w:b/>
-          <w:sz w:val="24"/>
-          <w:szCs w:val="24"/>
-        </w:rPr>
-        <w:t>12</w:t>
-      </w:r>
-      <w:r>
-        <w:rPr>
-          <w:rFonts w:ascii="Arial Narrow" w:hAnsi="Arial Narrow" w:cs="Times New Roman"/>
-          <w:b/>
-          <w:sz w:val="24"/>
-          <w:szCs w:val="24"/>
-        </w:rPr>
-        <w:t xml:space="preserve">: AÑADIR PRODUCTO </w:t>
+        <w:t>Punto de extensión: Línea 5ª.1: El cliente responde de manera afirmativa y se inicia el CU0X: Update Payment Method</w:t>
+      </w:r>
+    </w:p>
+    <w:p>
+      <w:pPr>
+        <w:rPr>
+          <w:rFonts w:ascii="Arial Narrow" w:hAnsi="Arial Narrow" w:cs="Times New Roman"/>
+          <w:sz w:val="24"/>
+          <w:szCs w:val="24"/>
+        </w:rPr>
+      </w:pPr>
+    </w:p>
+    <w:p>
+      <w:pPr>
+        <w:rPr>
+          <w:rFonts w:ascii="Arial Narrow" w:hAnsi="Arial Narrow" w:cs="Times New Roman"/>
+          <w:b/>
+          <w:sz w:val="24"/>
+          <w:szCs w:val="24"/>
+        </w:rPr>
+      </w:pPr>
+    </w:p>
+    <w:p>
+      <w:pPr>
+        <w:rPr>
+          <w:rFonts w:ascii="Arial Narrow" w:hAnsi="Arial Narrow" w:cs="Times New Roman"/>
+          <w:b/>
+          <w:sz w:val="24"/>
+          <w:szCs w:val="24"/>
+        </w:rPr>
+      </w:pPr>
+    </w:p>
+    <w:p>
+      <w:pPr>
+        <w:rPr>
+          <w:rFonts w:ascii="Arial Narrow" w:hAnsi="Arial Narrow" w:cs="Times New Roman"/>
+          <w:b/>
+          <w:sz w:val="24"/>
+          <w:szCs w:val="24"/>
+        </w:rPr>
+      </w:pPr>
+    </w:p>
+    <w:p>
+      <w:pPr>
+        <w:rPr>
+          <w:rFonts w:ascii="Arial Narrow" w:hAnsi="Arial Narrow" w:cs="Times New Roman"/>
+          <w:b/>
+          <w:sz w:val="24"/>
+          <w:szCs w:val="24"/>
+        </w:rPr>
+      </w:pPr>
+    </w:p>
+    <w:p>
+      <w:pPr>
+        <w:rPr>
+          <w:rFonts w:ascii="Arial Narrow" w:hAnsi="Arial Narrow" w:cs="Times New Roman"/>
+          <w:b/>
+          <w:sz w:val="24"/>
+          <w:szCs w:val="24"/>
+        </w:rPr>
+      </w:pPr>
+    </w:p>
+    <w:p>
+      <w:pPr>
+        <w:rPr>
+          <w:rFonts w:ascii="Arial Narrow" w:hAnsi="Arial Narrow" w:cs="Times New Roman"/>
+          <w:b/>
+          <w:sz w:val="24"/>
+          <w:szCs w:val="24"/>
+        </w:rPr>
+      </w:pPr>
+    </w:p>
+    <w:p>
+      <w:pPr>
+        <w:rPr>
+          <w:rFonts w:ascii="Arial Narrow" w:hAnsi="Arial Narrow" w:cs="Times New Roman"/>
+          <w:b/>
+          <w:sz w:val="24"/>
+          <w:szCs w:val="24"/>
+        </w:rPr>
+      </w:pPr>
+    </w:p>
+    <w:p>
+      <w:pPr>
+        <w:rPr>
+          <w:rFonts w:ascii="Arial Narrow" w:hAnsi="Arial Narrow" w:cs="Times New Roman"/>
+          <w:b/>
+          <w:sz w:val="24"/>
+          <w:szCs w:val="24"/>
+        </w:rPr>
+      </w:pPr>
+    </w:p>
+    <w:p>
+      <w:pPr>
+        <w:rPr>
+          <w:rFonts w:ascii="Arial Narrow" w:hAnsi="Arial Narrow" w:cs="Times New Roman"/>
+          <w:b/>
+          <w:sz w:val="24"/>
+          <w:szCs w:val="24"/>
+        </w:rPr>
+      </w:pPr>
+    </w:p>
+    <w:p>
+      <w:pPr>
+        <w:rPr>
+          <w:rFonts w:ascii="Arial Narrow" w:hAnsi="Arial Narrow" w:cs="Times New Roman"/>
+          <w:b/>
+          <w:sz w:val="24"/>
+          <w:szCs w:val="24"/>
+        </w:rPr>
+      </w:pPr>
+    </w:p>
+    <w:p>
+      <w:pPr>
+        <w:rPr>
+          <w:rFonts w:ascii="Arial Narrow" w:hAnsi="Arial Narrow" w:cs="Times New Roman"/>
+          <w:b/>
+          <w:sz w:val="24"/>
+          <w:szCs w:val="24"/>
+        </w:rPr>
+      </w:pPr>
+      <w:r>
+        <w:rPr>
+          <w:rFonts w:ascii="Arial Narrow" w:hAnsi="Arial Narrow" w:cs="Times New Roman"/>
+          <w:b/>
+          <w:sz w:val="24"/>
+          <w:szCs w:val="24"/>
+        </w:rPr>
+        <w:t xml:space="preserve">CU12: AÑADIR PRODUCTO </w:t>
       </w:r>
     </w:p>
     <w:p>
@@ -7518,36 +6910,8 @@
           <w:szCs w:val="24"/>
         </w:rPr>
         <w:tab/>
-        <w:t xml:space="preserve">El administrador debe haberse </w:t>
-      </w:r>
-      <w:proofErr w:type="spellStart"/>
-      <w:r>
-        <w:rPr>
-          <w:rFonts w:ascii="Arial Narrow" w:hAnsi="Arial Narrow" w:cs="Times New Roman"/>
-          <w:sz w:val="24"/>
-          <w:szCs w:val="24"/>
-        </w:rPr>
-        <w:t>logueado</w:t>
-      </w:r>
-      <w:proofErr w:type="spellEnd"/>
-      <w:r>
-        <w:rPr>
-          <w:rFonts w:ascii="Arial Narrow" w:hAnsi="Arial Narrow" w:cs="Times New Roman"/>
-          <w:sz w:val="24"/>
-          <w:szCs w:val="24"/>
-        </w:rPr>
-        <w:t xml:space="preserve"> mediante el CU01: </w:t>
-      </w:r>
-      <w:proofErr w:type="spellStart"/>
-      <w:r>
-        <w:rPr>
-          <w:rFonts w:ascii="Arial Narrow" w:hAnsi="Arial Narrow" w:cs="Times New Roman"/>
-          <w:sz w:val="24"/>
-          <w:szCs w:val="24"/>
-        </w:rPr>
-        <w:t>Login</w:t>
-      </w:r>
-      <w:proofErr w:type="spellEnd"/>
+        <w:t>El administrador debe haberse logueado mediante el CU01: Login</w:t>
+      </w:r>
     </w:p>
     <w:p>
       <w:pPr>
@@ -8147,44 +7511,16 @@
           <w:szCs w:val="24"/>
         </w:rPr>
         <w:tab/>
-        <w:t xml:space="preserve">El administrador debe haberse </w:t>
-      </w:r>
-      <w:proofErr w:type="spellStart"/>
-      <w:r>
-        <w:rPr>
-          <w:rFonts w:ascii="Arial Narrow" w:hAnsi="Arial Narrow" w:cs="Times New Roman"/>
-          <w:sz w:val="24"/>
-          <w:szCs w:val="24"/>
-        </w:rPr>
-        <w:t>logueado</w:t>
-      </w:r>
-      <w:proofErr w:type="spellEnd"/>
-      <w:r>
-        <w:rPr>
-          <w:rFonts w:ascii="Arial Narrow" w:hAnsi="Arial Narrow" w:cs="Times New Roman"/>
-          <w:sz w:val="24"/>
-          <w:szCs w:val="24"/>
-        </w:rPr>
-        <w:t xml:space="preserve"> mediante el CU01</w:t>
-      </w:r>
-      <w:r>
-        <w:rPr>
-          <w:rFonts w:ascii="Arial Narrow" w:hAnsi="Arial Narrow" w:cs="Times New Roman"/>
-          <w:sz w:val="24"/>
-          <w:szCs w:val="24"/>
-        </w:rPr>
-        <w:t xml:space="preserve">: </w:t>
-      </w:r>
-      <w:proofErr w:type="spellStart"/>
-      <w:r>
-        <w:rPr>
-          <w:rFonts w:ascii="Arial Narrow" w:hAnsi="Arial Narrow" w:cs="Times New Roman"/>
-          <w:sz w:val="24"/>
-          <w:szCs w:val="24"/>
-        </w:rPr>
-        <w:t>Login</w:t>
-      </w:r>
-      <w:proofErr w:type="spellEnd"/>
+        <w:t>El administrador debe haberse logueado mediante el CU01</w:t>
+      </w:r>
+      <w:r>
+        <w:rPr>
+          <w:rFonts w:ascii="Arial Narrow" w:hAnsi="Arial Narrow" w:cs="Times New Roman"/>
+          <w:sz w:val="24"/>
+          <w:szCs w:val="24"/>
+        </w:rPr>
+        <w:t>: Login</w:t>
+      </w:r>
     </w:p>
     <w:p>
       <w:pPr>
@@ -8764,25 +8100,7 @@
           <w:sz w:val="24"/>
           <w:szCs w:val="24"/>
         </w:rPr>
-        <w:t xml:space="preserve">: </w:t>
-      </w:r>
-      <w:r>
-        <w:rPr>
-          <w:rFonts w:ascii="Arial Narrow" w:hAnsi="Arial Narrow" w:cs="Times New Roman"/>
-          <w:b/>
-          <w:sz w:val="24"/>
-          <w:szCs w:val="24"/>
-        </w:rPr>
-        <w:t>BORRAR</w:t>
-      </w:r>
-      <w:r>
-        <w:rPr>
-          <w:rFonts w:ascii="Arial Narrow" w:hAnsi="Arial Narrow" w:cs="Times New Roman"/>
-          <w:b/>
-          <w:sz w:val="24"/>
-          <w:szCs w:val="24"/>
-        </w:rPr>
-        <w:t xml:space="preserve"> PRODUCTO </w:t>
+        <w:t xml:space="preserve">: BORRAR PRODUCTO </w:t>
       </w:r>
     </w:p>
     <w:p>
@@ -8826,15 +8144,7 @@
           <w:sz w:val="24"/>
           <w:szCs w:val="24"/>
         </w:rPr>
-        <w:t xml:space="preserve">El administrador </w:t>
-      </w:r>
-      <w:r>
-        <w:rPr>
-          <w:rFonts w:ascii="Arial Narrow" w:hAnsi="Arial Narrow" w:cs="Times New Roman"/>
-          <w:sz w:val="24"/>
-          <w:szCs w:val="24"/>
-        </w:rPr>
-        <w:t>borra un producto de la base de datos</w:t>
+        <w:t>El administrador borra un producto de la base de datos</w:t>
       </w:r>
     </w:p>
     <w:p>
@@ -8956,36 +8266,8 @@
           <w:szCs w:val="24"/>
         </w:rPr>
         <w:tab/>
-        <w:t xml:space="preserve">El administrador debe haberse </w:t>
-      </w:r>
-      <w:proofErr w:type="spellStart"/>
-      <w:r>
-        <w:rPr>
-          <w:rFonts w:ascii="Arial Narrow" w:hAnsi="Arial Narrow" w:cs="Times New Roman"/>
-          <w:sz w:val="24"/>
-          <w:szCs w:val="24"/>
-        </w:rPr>
-        <w:t>logueado</w:t>
-      </w:r>
-      <w:proofErr w:type="spellEnd"/>
-      <w:r>
-        <w:rPr>
-          <w:rFonts w:ascii="Arial Narrow" w:hAnsi="Arial Narrow" w:cs="Times New Roman"/>
-          <w:sz w:val="24"/>
-          <w:szCs w:val="24"/>
-        </w:rPr>
-        <w:t xml:space="preserve"> mediante el CU01: </w:t>
-      </w:r>
-      <w:proofErr w:type="spellStart"/>
-      <w:r>
-        <w:rPr>
-          <w:rFonts w:ascii="Arial Narrow" w:hAnsi="Arial Narrow" w:cs="Times New Roman"/>
-          <w:sz w:val="24"/>
-          <w:szCs w:val="24"/>
-        </w:rPr>
-        <w:t>Login</w:t>
-      </w:r>
-      <w:proofErr w:type="spellEnd"/>
+        <w:t>El administrador debe haberse logueado mediante el CU01: Login</w:t>
+      </w:r>
     </w:p>
     <w:p>
       <w:pPr>

</xml_diff>